<commit_message>
Still doing HW4 Q1 bc of hw extension yay
</commit_message>
<xml_diff>
--- a/HW4/Q1HW4.docx
+++ b/HW4/Q1HW4.docx
@@ -2,6 +2,14 @@
 <file path=word/document.xml><?xml version="1.0" encoding="utf-8"?>
 <w:document xmlns:wpc="http://schemas.microsoft.com/office/word/2010/wordprocessingCanvas" xmlns:cx="http://schemas.microsoft.com/office/drawing/2014/chartex" xmlns:cx1="http://schemas.microsoft.com/office/drawing/2015/9/8/chartex" xmlns:cx2="http://schemas.microsoft.com/office/drawing/2015/10/21/chartex" xmlns:cx3="http://schemas.microsoft.com/office/drawing/2016/5/9/chartex" xmlns:cx4="http://schemas.microsoft.com/office/drawing/2016/5/10/chartex" xmlns:cx5="http://schemas.microsoft.com/office/drawing/2016/5/11/chartex" xmlns:cx6="http://schemas.microsoft.com/office/drawing/2016/5/12/chartex" xmlns:cx7="http://schemas.microsoft.com/office/drawing/2016/5/13/chartex" xmlns:cx8="http://schemas.microsoft.com/office/drawing/2016/5/14/chartex" xmlns:mc="http://schemas.openxmlformats.org/markup-compatibility/2006" xmlns:aink="http://schemas.microsoft.com/office/drawing/2016/ink" xmlns:am3d="http://schemas.microsoft.com/office/drawing/2017/model3d" xmlns:o="urn:schemas-microsoft-com:office:office" xmlns:r="http://schemas.openxmlformats.org/officeDocument/2006/relationships" xmlns:m="http://schemas.openxmlformats.org/officeDocument/2006/math" xmlns:v="urn:schemas-microsoft-com:vml" xmlns:wp14="http://schemas.microsoft.com/office/word/2010/wordprocessingDrawing" xmlns:wp="http://schemas.openxmlformats.org/drawingml/2006/wordprocessingDrawing" xmlns:w10="urn:schemas-microsoft-com:office:word" xmlns:w="http://schemas.openxmlformats.org/wordprocessingml/2006/main" xmlns:w14="http://schemas.microsoft.com/office/word/2010/wordml" xmlns:w15="http://schemas.microsoft.com/office/word/2012/wordml" xmlns:w16cid="http://schemas.microsoft.com/office/word/2016/wordml/cid" xmlns:w16se="http://schemas.microsoft.com/office/word/2015/wordml/symex" xmlns:wpg="http://schemas.microsoft.com/office/word/2010/wordprocessingGroup" xmlns:wpi="http://schemas.microsoft.com/office/word/2010/wordprocessingInk" xmlns:wne="http://schemas.microsoft.com/office/word/2006/wordml" xmlns:wps="http://schemas.microsoft.com/office/word/2010/wordprocessingShape" mc:Ignorable="w14 w15 w16se w16cid wp14">
   <w:body>
+    <w:p>
+      <w:pPr>
+        <w:ind w:left="720" w:hanging="360"/>
+      </w:pPr>
+      <w:r>
+        <w:t>Collaborator: yc2454 (Yalu Cai)</w:t>
+      </w:r>
+    </w:p>
     <w:p>
       <w:pPr>
         <w:pStyle w:val="ListParagraph"/>
@@ -560,13 +568,7 @@
                       <w:rPr>
                         <w:rFonts w:ascii="Cambria Math" w:hAnsi="Cambria Math"/>
                       </w:rPr>
-                      <m:t>(</m:t>
-                    </m:r>
-                    <m:r>
-                      <w:rPr>
-                        <w:rFonts w:ascii="Cambria Math" w:hAnsi="Cambria Math"/>
-                      </w:rPr>
-                      <m:t>n</m:t>
+                      <m:t>(n</m:t>
                     </m:r>
                   </m:e>
                   <m:sup>
@@ -860,13 +862,7 @@
                       <w:rPr>
                         <w:rFonts w:ascii="Cambria Math" w:hAnsi="Cambria Math"/>
                       </w:rPr>
-                      <m:t>j</m:t>
-                    </m:r>
-                    <m:r>
-                      <w:rPr>
-                        <w:rFonts w:ascii="Cambria Math" w:hAnsi="Cambria Math"/>
-                      </w:rPr>
-                      <m:t>*o(1)</m:t>
+                      <m:t>j*o(1)</m:t>
                     </m:r>
                   </m:sup>
                 </m:sSup>
@@ -882,13 +878,7 @@
         <w:t>,</w:t>
       </w:r>
       <w:r>
-        <w:t xml:space="preserve"> </w:t>
-      </w:r>
-      <w:r>
-        <w:t>so we can ignore it</w:t>
-      </w:r>
-      <w:r>
-        <w:t>,</w:t>
+        <w:t xml:space="preserve"> so we can ignore it,</w:t>
       </w:r>
       <w:r>
         <w:t xml:space="preserve"> </w:t>
@@ -1245,13 +1235,7 @@
                   <w:rPr>
                     <w:rFonts w:ascii="Cambria Math" w:hAnsi="Cambria Math"/>
                   </w:rPr>
-                  <m:t>x</m:t>
-                </m:r>
-                <m:r>
-                  <w:rPr>
-                    <w:rFonts w:ascii="Cambria Math" w:hAnsi="Cambria Math"/>
-                  </w:rPr>
-                  <m:t>→∞</m:t>
+                  <m:t>x→∞</m:t>
                 </m:r>
                 <m:ctrlPr>
                   <w:rPr>
@@ -1312,13 +1296,7 @@
           <w:rPr>
             <w:rFonts w:ascii="Cambria Math" w:hAnsi="Cambria Math"/>
           </w:rPr>
-          <m:t>=</m:t>
-        </m:r>
-        <m:r>
-          <w:rPr>
-            <w:rFonts w:ascii="Cambria Math" w:hAnsi="Cambria Math"/>
-          </w:rPr>
-          <m:t>0</m:t>
+          <m:t>=0</m:t>
         </m:r>
       </m:oMath>
       <w:r>
@@ -1526,13 +1504,7 @@
           <w:rPr>
             <w:rFonts w:ascii="Cambria Math" w:hAnsi="Cambria Math"/>
           </w:rPr>
-          <m:t>=</m:t>
-        </m:r>
-        <m:r>
-          <w:rPr>
-            <w:rFonts w:ascii="Cambria Math" w:hAnsi="Cambria Math"/>
-          </w:rPr>
-          <m:t>1</m:t>
+          <m:t>=1</m:t>
         </m:r>
       </m:oMath>
       <w:r>
@@ -1564,13 +1536,7 @@
               <w:rPr>
                 <w:rFonts w:ascii="Cambria Math" w:hAnsi="Cambria Math"/>
               </w:rPr>
-              <m:t>f</m:t>
-            </m:r>
-            <m:r>
-              <w:rPr>
-                <w:rFonts w:ascii="Cambria Math" w:hAnsi="Cambria Math"/>
-              </w:rPr>
-              <m:t>(n)</m:t>
+              <m:t>f(n)</m:t>
             </m:r>
           </m:sup>
         </m:sSup>
@@ -1654,13 +1620,7 @@
                   <w:rPr>
                     <w:rFonts w:ascii="Cambria Math" w:hAnsi="Cambria Math"/>
                   </w:rPr>
-                  <m:t>n</m:t>
-                </m:r>
-                <m:r>
-                  <w:rPr>
-                    <w:rFonts w:ascii="Cambria Math" w:hAnsi="Cambria Math"/>
-                  </w:rPr>
-                  <m:t>→∞</m:t>
+                  <m:t>n→∞</m:t>
                 </m:r>
                 <m:ctrlPr>
                   <w:rPr>
@@ -2552,19 +2512,7 @@
           <w:rPr>
             <w:rFonts w:ascii="Cambria Math" w:hAnsi="Cambria Math"/>
           </w:rPr>
-          <m:t>∀</m:t>
-        </m:r>
-        <m:r>
-          <w:rPr>
-            <w:rFonts w:ascii="Cambria Math" w:hAnsi="Cambria Math"/>
-          </w:rPr>
-          <m:t>x</m:t>
-        </m:r>
-        <m:r>
-          <w:rPr>
-            <w:rFonts w:ascii="Cambria Math" w:hAnsi="Cambria Math"/>
-          </w:rPr>
-          <m:t>&gt;</m:t>
+          <m:t>∀x&gt;</m:t>
         </m:r>
         <m:sSub>
           <m:sSubPr>
@@ -3738,8 +3686,964 @@
           <w:numId w:val="1"/>
         </w:numPr>
       </w:pPr>
+      <w:r>
+        <w:t xml:space="preserve">Let us </w:t>
+      </w:r>
+      <w:r>
+        <w:t>assume the negated goal to prove the contrapositive</w:t>
+      </w:r>
+      <w:r>
+        <w:t xml:space="preserve">, i.e. </w:t>
+      </w:r>
+      <m:oMath>
+        <m:r>
+          <w:rPr>
+            <w:rFonts w:ascii="Cambria Math" w:hAnsi="Cambria Math"/>
+          </w:rPr>
+          <m:t>¬</m:t>
+        </m:r>
+        <m:d>
+          <m:dPr>
+            <m:ctrlPr>
+              <w:rPr>
+                <w:rFonts w:ascii="Cambria Math" w:hAnsi="Cambria Math"/>
+                <w:i/>
+              </w:rPr>
+            </m:ctrlPr>
+          </m:dPr>
+          <m:e>
+            <m:d>
+              <m:dPr>
+                <m:ctrlPr>
+                  <w:rPr>
+                    <w:rFonts w:ascii="Cambria Math" w:hAnsi="Cambria Math"/>
+                    <w:i/>
+                  </w:rPr>
+                </m:ctrlPr>
+              </m:dPr>
+              <m:e>
+                <m:r>
+                  <w:rPr>
+                    <w:rFonts w:ascii="Cambria Math" w:hAnsi="Cambria Math"/>
+                  </w:rPr>
+                  <m:t>SA</m:t>
+                </m:r>
+                <m:sSub>
+                  <m:sSubPr>
+                    <m:ctrlPr>
+                      <w:rPr>
+                        <w:rFonts w:ascii="Cambria Math" w:hAnsi="Cambria Math"/>
+                        <w:i/>
+                      </w:rPr>
+                    </m:ctrlPr>
+                  </m:sSubPr>
+                  <m:e>
+                    <m:r>
+                      <w:rPr>
+                        <w:rFonts w:ascii="Cambria Math" w:hAnsi="Cambria Math"/>
+                      </w:rPr>
+                      <m:t>T</m:t>
+                    </m:r>
+                  </m:e>
+                  <m:sub>
+                    <m:r>
+                      <w:rPr>
+                        <w:rFonts w:ascii="Cambria Math" w:hAnsi="Cambria Math"/>
+                      </w:rPr>
+                      <m:t>H</m:t>
+                    </m:r>
+                  </m:sub>
+                </m:sSub>
+                <m:r>
+                  <w:rPr>
+                    <w:rFonts w:ascii="Cambria Math" w:hAnsi="Cambria Math"/>
+                  </w:rPr>
+                  <m:t>∉P</m:t>
+                </m:r>
+              </m:e>
+            </m:d>
+            <m:r>
+              <w:rPr>
+                <w:rFonts w:ascii="Cambria Math" w:hAnsi="Cambria Math"/>
+              </w:rPr>
+              <m:t>∧</m:t>
+            </m:r>
+            <m:d>
+              <m:dPr>
+                <m:ctrlPr>
+                  <w:rPr>
+                    <w:rFonts w:ascii="Cambria Math" w:hAnsi="Cambria Math"/>
+                    <w:i/>
+                  </w:rPr>
+                </m:ctrlPr>
+              </m:dPr>
+              <m:e>
+                <m:r>
+                  <w:rPr>
+                    <w:rFonts w:ascii="Cambria Math" w:hAnsi="Cambria Math"/>
+                  </w:rPr>
+                  <m:t>SA</m:t>
+                </m:r>
+                <m:sSub>
+                  <m:sSubPr>
+                    <m:ctrlPr>
+                      <w:rPr>
+                        <w:rFonts w:ascii="Cambria Math" w:hAnsi="Cambria Math"/>
+                        <w:i/>
+                      </w:rPr>
+                    </m:ctrlPr>
+                  </m:sSubPr>
+                  <m:e>
+                    <m:r>
+                      <w:rPr>
+                        <w:rFonts w:ascii="Cambria Math" w:hAnsi="Cambria Math"/>
+                      </w:rPr>
+                      <m:t>T</m:t>
+                    </m:r>
+                  </m:e>
+                  <m:sub>
+                    <m:r>
+                      <w:rPr>
+                        <w:rFonts w:ascii="Cambria Math" w:hAnsi="Cambria Math"/>
+                      </w:rPr>
+                      <m:t>H</m:t>
+                    </m:r>
+                  </m:sub>
+                </m:sSub>
+                <m:r>
+                  <w:rPr>
+                    <w:rFonts w:ascii="Cambria Math" w:hAnsi="Cambria Math"/>
+                  </w:rPr>
+                  <m:t xml:space="preserve"> not NP-complete</m:t>
+                </m:r>
+              </m:e>
+            </m:d>
+          </m:e>
+        </m:d>
+        <m:r>
+          <w:rPr>
+            <w:rFonts w:ascii="Cambria Math" w:hAnsi="Cambria Math"/>
+          </w:rPr>
+          <m:t>⇒</m:t>
+        </m:r>
+        <m:r>
+          <w:rPr>
+            <w:rFonts w:ascii="Cambria Math" w:hAnsi="Cambria Math"/>
+          </w:rPr>
+          <m:t>¬</m:t>
+        </m:r>
+        <m:d>
+          <m:dPr>
+            <m:ctrlPr>
+              <w:rPr>
+                <w:rFonts w:ascii="Cambria Math" w:hAnsi="Cambria Math"/>
+                <w:i/>
+              </w:rPr>
+            </m:ctrlPr>
+          </m:dPr>
+          <m:e>
+            <m:r>
+              <w:rPr>
+                <w:rFonts w:ascii="Cambria Math" w:hAnsi="Cambria Math"/>
+              </w:rPr>
+              <m:t xml:space="preserve">SAT does not have any </m:t>
+            </m:r>
+            <m:sSup>
+              <m:sSupPr>
+                <m:ctrlPr>
+                  <w:rPr>
+                    <w:rFonts w:ascii="Cambria Math" w:hAnsi="Cambria Math"/>
+                    <w:i/>
+                  </w:rPr>
+                </m:ctrlPr>
+              </m:sSupPr>
+              <m:e>
+                <m:r>
+                  <w:rPr>
+                    <w:rFonts w:ascii="Cambria Math" w:hAnsi="Cambria Math"/>
+                  </w:rPr>
+                  <m:t>2</m:t>
+                </m:r>
+              </m:e>
+              <m:sup>
+                <m:r>
+                  <w:rPr>
+                    <w:rFonts w:ascii="Cambria Math" w:hAnsi="Cambria Math"/>
+                  </w:rPr>
+                  <m:t>o</m:t>
+                </m:r>
+                <m:d>
+                  <m:dPr>
+                    <m:ctrlPr>
+                      <w:rPr>
+                        <w:rFonts w:ascii="Cambria Math" w:hAnsi="Cambria Math"/>
+                        <w:i/>
+                      </w:rPr>
+                    </m:ctrlPr>
+                  </m:dPr>
+                  <m:e>
+                    <m:r>
+                      <w:rPr>
+                        <w:rFonts w:ascii="Cambria Math" w:hAnsi="Cambria Math"/>
+                      </w:rPr>
+                      <m:t>n</m:t>
+                    </m:r>
+                  </m:e>
+                </m:d>
+              </m:sup>
+            </m:sSup>
+            <m:r>
+              <w:rPr>
+                <w:rFonts w:ascii="Cambria Math" w:hAnsi="Cambria Math"/>
+              </w:rPr>
+              <m:t xml:space="preserve"> algorithm</m:t>
+            </m:r>
+          </m:e>
+        </m:d>
+      </m:oMath>
+      <w:r>
+        <w:t>.</w:t>
+      </w:r>
+      <w:r>
+        <w:t xml:space="preserve"> This is equivalent to </w:t>
+      </w:r>
+      <w:r>
+        <w:t>(</w:t>
+      </w:r>
+      <m:oMath>
+        <m:d>
+          <m:dPr>
+            <m:ctrlPr>
+              <w:rPr>
+                <w:rFonts w:ascii="Cambria Math" w:hAnsi="Cambria Math"/>
+                <w:i/>
+              </w:rPr>
+            </m:ctrlPr>
+          </m:dPr>
+          <m:e>
+            <m:r>
+              <w:rPr>
+                <w:rFonts w:ascii="Cambria Math" w:hAnsi="Cambria Math"/>
+              </w:rPr>
+              <m:t>SA</m:t>
+            </m:r>
+            <m:sSub>
+              <m:sSubPr>
+                <m:ctrlPr>
+                  <w:rPr>
+                    <w:rFonts w:ascii="Cambria Math" w:hAnsi="Cambria Math"/>
+                    <w:i/>
+                  </w:rPr>
+                </m:ctrlPr>
+              </m:sSubPr>
+              <m:e>
+                <m:r>
+                  <w:rPr>
+                    <w:rFonts w:ascii="Cambria Math" w:hAnsi="Cambria Math"/>
+                  </w:rPr>
+                  <m:t>T</m:t>
+                </m:r>
+              </m:e>
+              <m:sub>
+                <m:r>
+                  <w:rPr>
+                    <w:rFonts w:ascii="Cambria Math" w:hAnsi="Cambria Math"/>
+                  </w:rPr>
+                  <m:t>H</m:t>
+                </m:r>
+              </m:sub>
+            </m:sSub>
+            <m:r>
+              <w:rPr>
+                <w:rFonts w:ascii="Cambria Math" w:hAnsi="Cambria Math"/>
+              </w:rPr>
+              <m:t>∈P</m:t>
+            </m:r>
+          </m:e>
+        </m:d>
+        <m:r>
+          <w:rPr>
+            <w:rFonts w:ascii="Cambria Math" w:hAnsi="Cambria Math"/>
+          </w:rPr>
+          <m:t>∨</m:t>
+        </m:r>
+        <m:d>
+          <m:dPr>
+            <m:ctrlPr>
+              <w:rPr>
+                <w:rFonts w:ascii="Cambria Math" w:hAnsi="Cambria Math"/>
+                <w:i/>
+              </w:rPr>
+            </m:ctrlPr>
+          </m:dPr>
+          <m:e>
+            <m:r>
+              <w:rPr>
+                <w:rFonts w:ascii="Cambria Math" w:hAnsi="Cambria Math"/>
+              </w:rPr>
+              <m:t>SA</m:t>
+            </m:r>
+            <m:sSub>
+              <m:sSubPr>
+                <m:ctrlPr>
+                  <w:rPr>
+                    <w:rFonts w:ascii="Cambria Math" w:hAnsi="Cambria Math"/>
+                    <w:i/>
+                  </w:rPr>
+                </m:ctrlPr>
+              </m:sSubPr>
+              <m:e>
+                <m:r>
+                  <w:rPr>
+                    <w:rFonts w:ascii="Cambria Math" w:hAnsi="Cambria Math"/>
+                  </w:rPr>
+                  <m:t>T</m:t>
+                </m:r>
+              </m:e>
+              <m:sub>
+                <m:r>
+                  <w:rPr>
+                    <w:rFonts w:ascii="Cambria Math" w:hAnsi="Cambria Math"/>
+                  </w:rPr>
+                  <m:t>H</m:t>
+                </m:r>
+              </m:sub>
+            </m:sSub>
+            <m:r>
+              <w:rPr>
+                <w:rFonts w:ascii="Cambria Math" w:hAnsi="Cambria Math"/>
+              </w:rPr>
+              <m:t xml:space="preserve"> is NP-complete</m:t>
+            </m:r>
+          </m:e>
+        </m:d>
+        <m:r>
+          <w:rPr>
+            <w:rFonts w:ascii="Cambria Math" w:hAnsi="Cambria Math"/>
+          </w:rPr>
+          <m:t>)</m:t>
+        </m:r>
+        <m:r>
+          <w:rPr>
+            <w:rFonts w:ascii="Cambria Math" w:hAnsi="Cambria Math"/>
+          </w:rPr>
+          <m:t>⇒(</m:t>
+        </m:r>
+        <m:r>
+          <w:rPr>
+            <w:rFonts w:ascii="Cambria Math" w:hAnsi="Cambria Math"/>
+          </w:rPr>
+          <m:t xml:space="preserve">SAT </m:t>
+        </m:r>
+        <m:r>
+          <w:rPr>
+            <w:rFonts w:ascii="Cambria Math" w:hAnsi="Cambria Math"/>
+          </w:rPr>
+          <m:t xml:space="preserve">has </m:t>
+        </m:r>
+        <m:r>
+          <w:rPr>
+            <w:rFonts w:ascii="Cambria Math" w:hAnsi="Cambria Math"/>
+          </w:rPr>
+          <m:t xml:space="preserve">a </m:t>
+        </m:r>
+        <m:sSup>
+          <m:sSupPr>
+            <m:ctrlPr>
+              <w:rPr>
+                <w:rFonts w:ascii="Cambria Math" w:hAnsi="Cambria Math"/>
+                <w:i/>
+              </w:rPr>
+            </m:ctrlPr>
+          </m:sSupPr>
+          <m:e>
+            <m:r>
+              <w:rPr>
+                <w:rFonts w:ascii="Cambria Math" w:hAnsi="Cambria Math"/>
+              </w:rPr>
+              <m:t>2</m:t>
+            </m:r>
+          </m:e>
+          <m:sup>
+            <m:r>
+              <w:rPr>
+                <w:rFonts w:ascii="Cambria Math" w:hAnsi="Cambria Math"/>
+              </w:rPr>
+              <m:t>o</m:t>
+            </m:r>
+            <m:d>
+              <m:dPr>
+                <m:ctrlPr>
+                  <w:rPr>
+                    <w:rFonts w:ascii="Cambria Math" w:hAnsi="Cambria Math"/>
+                    <w:i/>
+                  </w:rPr>
+                </m:ctrlPr>
+              </m:dPr>
+              <m:e>
+                <m:r>
+                  <w:rPr>
+                    <w:rFonts w:ascii="Cambria Math" w:hAnsi="Cambria Math"/>
+                  </w:rPr>
+                  <m:t>n</m:t>
+                </m:r>
+              </m:e>
+            </m:d>
+          </m:sup>
+        </m:sSup>
+        <m:r>
+          <w:rPr>
+            <w:rFonts w:ascii="Cambria Math" w:hAnsi="Cambria Math"/>
+          </w:rPr>
+          <m:t xml:space="preserve"> algorithm</m:t>
+        </m:r>
+        <m:r>
+          <w:rPr>
+            <w:rFonts w:ascii="Cambria Math" w:hAnsi="Cambria Math"/>
+          </w:rPr>
+          <m:t>)</m:t>
+        </m:r>
+      </m:oMath>
+      <w:r>
+        <w:t xml:space="preserve">, which means we have to prove both </w:t>
+      </w:r>
+      <m:oMath>
+        <m:d>
+          <m:dPr>
+            <m:ctrlPr>
+              <w:rPr>
+                <w:rFonts w:ascii="Cambria Math" w:hAnsi="Cambria Math"/>
+                <w:i/>
+              </w:rPr>
+            </m:ctrlPr>
+          </m:dPr>
+          <m:e>
+            <m:r>
+              <w:rPr>
+                <w:rFonts w:ascii="Cambria Math" w:hAnsi="Cambria Math"/>
+              </w:rPr>
+              <m:t>SA</m:t>
+            </m:r>
+            <m:sSub>
+              <m:sSubPr>
+                <m:ctrlPr>
+                  <w:rPr>
+                    <w:rFonts w:ascii="Cambria Math" w:hAnsi="Cambria Math"/>
+                    <w:i/>
+                  </w:rPr>
+                </m:ctrlPr>
+              </m:sSubPr>
+              <m:e>
+                <m:r>
+                  <w:rPr>
+                    <w:rFonts w:ascii="Cambria Math" w:hAnsi="Cambria Math"/>
+                  </w:rPr>
+                  <m:t>T</m:t>
+                </m:r>
+              </m:e>
+              <m:sub>
+                <m:r>
+                  <w:rPr>
+                    <w:rFonts w:ascii="Cambria Math" w:hAnsi="Cambria Math"/>
+                  </w:rPr>
+                  <m:t>H</m:t>
+                </m:r>
+              </m:sub>
+            </m:sSub>
+            <m:r>
+              <w:rPr>
+                <w:rFonts w:ascii="Cambria Math" w:hAnsi="Cambria Math"/>
+              </w:rPr>
+              <m:t>∈P</m:t>
+            </m:r>
+          </m:e>
+        </m:d>
+        <m:r>
+          <w:rPr>
+            <w:rFonts w:ascii="Cambria Math" w:hAnsi="Cambria Math"/>
+          </w:rPr>
+          <m:t>⇒</m:t>
+        </m:r>
+        <m:d>
+          <m:dPr>
+            <m:ctrlPr>
+              <w:rPr>
+                <w:rFonts w:ascii="Cambria Math" w:hAnsi="Cambria Math"/>
+                <w:i/>
+              </w:rPr>
+            </m:ctrlPr>
+          </m:dPr>
+          <m:e>
+            <m:r>
+              <w:rPr>
+                <w:rFonts w:ascii="Cambria Math" w:hAnsi="Cambria Math"/>
+              </w:rPr>
+              <m:t xml:space="preserve">SAT has a </m:t>
+            </m:r>
+            <m:sSup>
+              <m:sSupPr>
+                <m:ctrlPr>
+                  <w:rPr>
+                    <w:rFonts w:ascii="Cambria Math" w:hAnsi="Cambria Math"/>
+                    <w:i/>
+                  </w:rPr>
+                </m:ctrlPr>
+              </m:sSupPr>
+              <m:e>
+                <m:r>
+                  <w:rPr>
+                    <w:rFonts w:ascii="Cambria Math" w:hAnsi="Cambria Math"/>
+                  </w:rPr>
+                  <m:t>2</m:t>
+                </m:r>
+              </m:e>
+              <m:sup>
+                <m:r>
+                  <w:rPr>
+                    <w:rFonts w:ascii="Cambria Math" w:hAnsi="Cambria Math"/>
+                  </w:rPr>
+                  <m:t>o</m:t>
+                </m:r>
+                <m:d>
+                  <m:dPr>
+                    <m:ctrlPr>
+                      <w:rPr>
+                        <w:rFonts w:ascii="Cambria Math" w:hAnsi="Cambria Math"/>
+                        <w:i/>
+                      </w:rPr>
+                    </m:ctrlPr>
+                  </m:dPr>
+                  <m:e>
+                    <m:r>
+                      <w:rPr>
+                        <w:rFonts w:ascii="Cambria Math" w:hAnsi="Cambria Math"/>
+                      </w:rPr>
+                      <m:t>n</m:t>
+                    </m:r>
+                  </m:e>
+                </m:d>
+              </m:sup>
+            </m:sSup>
+            <m:r>
+              <w:rPr>
+                <w:rFonts w:ascii="Cambria Math" w:hAnsi="Cambria Math"/>
+              </w:rPr>
+              <m:t xml:space="preserve"> algorithm</m:t>
+            </m:r>
+          </m:e>
+        </m:d>
+      </m:oMath>
+      <w:r>
+        <w:t xml:space="preserve"> and </w:t>
+      </w:r>
+      <m:oMath>
+        <m:d>
+          <m:dPr>
+            <m:ctrlPr>
+              <w:rPr>
+                <w:rFonts w:ascii="Cambria Math" w:hAnsi="Cambria Math"/>
+                <w:i/>
+              </w:rPr>
+            </m:ctrlPr>
+          </m:dPr>
+          <m:e>
+            <m:r>
+              <w:rPr>
+                <w:rFonts w:ascii="Cambria Math" w:hAnsi="Cambria Math"/>
+              </w:rPr>
+              <m:t>SA</m:t>
+            </m:r>
+            <m:sSub>
+              <m:sSubPr>
+                <m:ctrlPr>
+                  <w:rPr>
+                    <w:rFonts w:ascii="Cambria Math" w:hAnsi="Cambria Math"/>
+                    <w:i/>
+                  </w:rPr>
+                </m:ctrlPr>
+              </m:sSubPr>
+              <m:e>
+                <m:r>
+                  <w:rPr>
+                    <w:rFonts w:ascii="Cambria Math" w:hAnsi="Cambria Math"/>
+                  </w:rPr>
+                  <m:t>T</m:t>
+                </m:r>
+              </m:e>
+              <m:sub>
+                <m:r>
+                  <w:rPr>
+                    <w:rFonts w:ascii="Cambria Math" w:hAnsi="Cambria Math"/>
+                  </w:rPr>
+                  <m:t>H</m:t>
+                </m:r>
+              </m:sub>
+            </m:sSub>
+            <m:r>
+              <w:rPr>
+                <w:rFonts w:ascii="Cambria Math" w:hAnsi="Cambria Math"/>
+              </w:rPr>
+              <m:t xml:space="preserve"> is NP-complete</m:t>
+            </m:r>
+          </m:e>
+        </m:d>
+        <m:r>
+          <w:rPr>
+            <w:rFonts w:ascii="Cambria Math" w:hAnsi="Cambria Math"/>
+          </w:rPr>
+          <m:t>⇒</m:t>
+        </m:r>
+        <m:d>
+          <m:dPr>
+            <m:ctrlPr>
+              <w:rPr>
+                <w:rFonts w:ascii="Cambria Math" w:hAnsi="Cambria Math"/>
+                <w:i/>
+              </w:rPr>
+            </m:ctrlPr>
+          </m:dPr>
+          <m:e>
+            <m:r>
+              <w:rPr>
+                <w:rFonts w:ascii="Cambria Math" w:hAnsi="Cambria Math"/>
+              </w:rPr>
+              <m:t xml:space="preserve">SAT has a </m:t>
+            </m:r>
+            <m:sSup>
+              <m:sSupPr>
+                <m:ctrlPr>
+                  <w:rPr>
+                    <w:rFonts w:ascii="Cambria Math" w:hAnsi="Cambria Math"/>
+                    <w:i/>
+                  </w:rPr>
+                </m:ctrlPr>
+              </m:sSupPr>
+              <m:e>
+                <m:r>
+                  <w:rPr>
+                    <w:rFonts w:ascii="Cambria Math" w:hAnsi="Cambria Math"/>
+                  </w:rPr>
+                  <m:t>2</m:t>
+                </m:r>
+              </m:e>
+              <m:sup>
+                <m:r>
+                  <w:rPr>
+                    <w:rFonts w:ascii="Cambria Math" w:hAnsi="Cambria Math"/>
+                  </w:rPr>
+                  <m:t>o</m:t>
+                </m:r>
+                <m:d>
+                  <m:dPr>
+                    <m:ctrlPr>
+                      <w:rPr>
+                        <w:rFonts w:ascii="Cambria Math" w:hAnsi="Cambria Math"/>
+                        <w:i/>
+                      </w:rPr>
+                    </m:ctrlPr>
+                  </m:dPr>
+                  <m:e>
+                    <m:r>
+                      <w:rPr>
+                        <w:rFonts w:ascii="Cambria Math" w:hAnsi="Cambria Math"/>
+                      </w:rPr>
+                      <m:t>n</m:t>
+                    </m:r>
+                  </m:e>
+                </m:d>
+              </m:sup>
+            </m:sSup>
+            <m:r>
+              <w:rPr>
+                <w:rFonts w:ascii="Cambria Math" w:hAnsi="Cambria Math"/>
+              </w:rPr>
+              <m:t xml:space="preserve"> algorithm</m:t>
+            </m:r>
+          </m:e>
+        </m:d>
+      </m:oMath>
       <w:bookmarkStart w:id="0" w:name="_GoBack"/>
       <w:bookmarkEnd w:id="0"/>
+      <w:r>
+        <w:t>.</w:t>
+      </w:r>
+    </w:p>
+    <w:p>
+      <w:pPr>
+        <w:pStyle w:val="ListParagraph"/>
+      </w:pPr>
+    </w:p>
+    <w:p>
+      <w:pPr>
+        <w:pStyle w:val="ListParagraph"/>
+      </w:pPr>
+      <w:r>
+        <w:t xml:space="preserve">Claim 1: </w:t>
+      </w:r>
+      <m:oMath>
+        <m:d>
+          <m:dPr>
+            <m:ctrlPr>
+              <w:rPr>
+                <w:rFonts w:ascii="Cambria Math" w:hAnsi="Cambria Math"/>
+                <w:i/>
+              </w:rPr>
+            </m:ctrlPr>
+          </m:dPr>
+          <m:e>
+            <m:r>
+              <w:rPr>
+                <w:rFonts w:ascii="Cambria Math" w:hAnsi="Cambria Math"/>
+              </w:rPr>
+              <m:t>SA</m:t>
+            </m:r>
+            <m:sSub>
+              <m:sSubPr>
+                <m:ctrlPr>
+                  <w:rPr>
+                    <w:rFonts w:ascii="Cambria Math" w:hAnsi="Cambria Math"/>
+                    <w:i/>
+                  </w:rPr>
+                </m:ctrlPr>
+              </m:sSubPr>
+              <m:e>
+                <m:r>
+                  <w:rPr>
+                    <w:rFonts w:ascii="Cambria Math" w:hAnsi="Cambria Math"/>
+                  </w:rPr>
+                  <m:t>T</m:t>
+                </m:r>
+              </m:e>
+              <m:sub>
+                <m:r>
+                  <w:rPr>
+                    <w:rFonts w:ascii="Cambria Math" w:hAnsi="Cambria Math"/>
+                  </w:rPr>
+                  <m:t>H</m:t>
+                </m:r>
+              </m:sub>
+            </m:sSub>
+            <m:r>
+              <w:rPr>
+                <w:rFonts w:ascii="Cambria Math" w:hAnsi="Cambria Math"/>
+              </w:rPr>
+              <m:t>∈P</m:t>
+            </m:r>
+          </m:e>
+        </m:d>
+        <m:r>
+          <w:rPr>
+            <w:rFonts w:ascii="Cambria Math" w:hAnsi="Cambria Math"/>
+          </w:rPr>
+          <m:t>⇒(P=NP)</m:t>
+        </m:r>
+      </m:oMath>
+    </w:p>
+    <w:p>
+      <w:pPr>
+        <w:pStyle w:val="ListParagraph"/>
+      </w:pPr>
+      <w:r>
+        <w:t>Proof:</w:t>
+      </w:r>
+    </w:p>
+    <w:p>
+      <w:pPr>
+        <w:pStyle w:val="ListParagraph"/>
+      </w:pPr>
+    </w:p>
+    <w:p>
+      <w:pPr>
+        <w:pStyle w:val="ListParagraph"/>
+      </w:pPr>
+      <w:r>
+        <w:lastRenderedPageBreak/>
+        <w:t xml:space="preserve">Claim 2: </w:t>
+      </w:r>
+      <m:oMath>
+        <m:d>
+          <m:dPr>
+            <m:ctrlPr>
+              <w:rPr>
+                <w:rFonts w:ascii="Cambria Math" w:hAnsi="Cambria Math"/>
+                <w:i/>
+              </w:rPr>
+            </m:ctrlPr>
+          </m:dPr>
+          <m:e>
+            <m:r>
+              <w:rPr>
+                <w:rFonts w:ascii="Cambria Math" w:hAnsi="Cambria Math"/>
+              </w:rPr>
+              <m:t>SA</m:t>
+            </m:r>
+            <m:sSub>
+              <m:sSubPr>
+                <m:ctrlPr>
+                  <w:rPr>
+                    <w:rFonts w:ascii="Cambria Math" w:hAnsi="Cambria Math"/>
+                    <w:i/>
+                  </w:rPr>
+                </m:ctrlPr>
+              </m:sSubPr>
+              <m:e>
+                <m:r>
+                  <w:rPr>
+                    <w:rFonts w:ascii="Cambria Math" w:hAnsi="Cambria Math"/>
+                  </w:rPr>
+                  <m:t>T</m:t>
+                </m:r>
+              </m:e>
+              <m:sub>
+                <m:r>
+                  <w:rPr>
+                    <w:rFonts w:ascii="Cambria Math" w:hAnsi="Cambria Math"/>
+                  </w:rPr>
+                  <m:t>H</m:t>
+                </m:r>
+              </m:sub>
+            </m:sSub>
+            <m:r>
+              <w:rPr>
+                <w:rFonts w:ascii="Cambria Math" w:hAnsi="Cambria Math"/>
+              </w:rPr>
+              <m:t xml:space="preserve"> is NP-complete</m:t>
+            </m:r>
+          </m:e>
+        </m:d>
+        <m:r>
+          <w:rPr>
+            <w:rFonts w:ascii="Cambria Math" w:hAnsi="Cambria Math"/>
+          </w:rPr>
+          <m:t>⇒(P=NP)</m:t>
+        </m:r>
+      </m:oMath>
+      <w:r>
+        <w:t>.</w:t>
+      </w:r>
+    </w:p>
+    <w:p>
+      <w:pPr>
+        <w:pStyle w:val="ListParagraph"/>
+      </w:pPr>
+      <w:r>
+        <w:t>Proof:</w:t>
+      </w:r>
+      <w:r>
+        <w:t xml:space="preserve"> </w:t>
+      </w:r>
+      <w:r>
+        <w:t>Using what we proved in the previous two parts of the question,</w:t>
+      </w:r>
+      <w:r>
+        <w:t xml:space="preserve"> we know that </w:t>
+      </w:r>
+      <m:oMath>
+        <m:r>
+          <w:rPr>
+            <w:rFonts w:ascii="Cambria Math" w:hAnsi="Cambria Math"/>
+          </w:rPr>
+          <m:t>SA</m:t>
+        </m:r>
+        <m:sSub>
+          <m:sSubPr>
+            <m:ctrlPr>
+              <w:rPr>
+                <w:rFonts w:ascii="Cambria Math" w:hAnsi="Cambria Math"/>
+                <w:i/>
+              </w:rPr>
+            </m:ctrlPr>
+          </m:sSubPr>
+          <m:e>
+            <m:r>
+              <w:rPr>
+                <w:rFonts w:ascii="Cambria Math" w:hAnsi="Cambria Math"/>
+              </w:rPr>
+              <m:t>T</m:t>
+            </m:r>
+          </m:e>
+          <m:sub>
+            <m:r>
+              <w:rPr>
+                <w:rFonts w:ascii="Cambria Math" w:hAnsi="Cambria Math"/>
+              </w:rPr>
+              <m:t>H</m:t>
+            </m:r>
+          </m:sub>
+        </m:sSub>
+      </m:oMath>
+      <w:r>
+        <w:t xml:space="preserve"> has a </w:t>
+      </w:r>
+      <m:oMath>
+        <m:sSup>
+          <m:sSupPr>
+            <m:ctrlPr>
+              <w:rPr>
+                <w:rFonts w:ascii="Cambria Math" w:hAnsi="Cambria Math"/>
+                <w:i/>
+              </w:rPr>
+            </m:ctrlPr>
+          </m:sSupPr>
+          <m:e>
+            <m:r>
+              <w:rPr>
+                <w:rFonts w:ascii="Cambria Math" w:hAnsi="Cambria Math"/>
+              </w:rPr>
+              <m:t>2</m:t>
+            </m:r>
+          </m:e>
+          <m:sup>
+            <m:sSup>
+              <m:sSupPr>
+                <m:ctrlPr>
+                  <w:rPr>
+                    <w:rFonts w:ascii="Cambria Math" w:hAnsi="Cambria Math"/>
+                    <w:i/>
+                  </w:rPr>
+                </m:ctrlPr>
+              </m:sSupPr>
+              <m:e>
+                <m:r>
+                  <w:rPr>
+                    <w:rFonts w:ascii="Cambria Math" w:hAnsi="Cambria Math"/>
+                  </w:rPr>
+                  <m:t>n</m:t>
+                </m:r>
+              </m:e>
+              <m:sup>
+                <m:r>
+                  <w:rPr>
+                    <w:rFonts w:ascii="Cambria Math" w:hAnsi="Cambria Math"/>
+                  </w:rPr>
+                  <m:t>o</m:t>
+                </m:r>
+                <m:d>
+                  <m:dPr>
+                    <m:ctrlPr>
+                      <w:rPr>
+                        <w:rFonts w:ascii="Cambria Math" w:hAnsi="Cambria Math"/>
+                        <w:i/>
+                      </w:rPr>
+                    </m:ctrlPr>
+                  </m:dPr>
+                  <m:e>
+                    <m:r>
+                      <w:rPr>
+                        <w:rFonts w:ascii="Cambria Math" w:hAnsi="Cambria Math"/>
+                      </w:rPr>
+                      <m:t>1</m:t>
+                    </m:r>
+                  </m:e>
+                </m:d>
+              </m:sup>
+            </m:sSup>
+          </m:sup>
+        </m:sSup>
+      </m:oMath>
+      <w:r>
+        <w:t xml:space="preserve"> </w:t>
+      </w:r>
     </w:p>
     <w:sectPr>
       <w:pgSz w:w="12240" w:h="15840"/>
@@ -3865,7 +4769,7 @@
       </w:pPr>
     </w:pPrDefault>
   </w:docDefaults>
-  <w:latentStyles w:defLockedState="0" w:defUIPriority="99" w:defSemiHidden="0" w:defUnhideWhenUsed="0" w:defQFormat="0" w:count="376">
+  <w:latentStyles w:defLockedState="0" w:defUIPriority="99" w:defSemiHidden="0" w:defUnhideWhenUsed="0" w:defQFormat="0" w:count="375">
     <w:lsdException w:name="Normal" w:uiPriority="0" w:qFormat="1"/>
     <w:lsdException w:name="heading 1" w:uiPriority="9" w:qFormat="1"/>
     <w:lsdException w:name="heading 2" w:semiHidden="1" w:uiPriority="9" w:unhideWhenUsed="1" w:qFormat="1"/>
@@ -3971,6 +4875,7 @@
     <w:lsdException w:name="HTML Sample" w:semiHidden="1" w:unhideWhenUsed="1"/>
     <w:lsdException w:name="HTML Typewriter" w:semiHidden="1" w:unhideWhenUsed="1"/>
     <w:lsdException w:name="HTML Variable" w:semiHidden="1" w:unhideWhenUsed="1"/>
+    <w:lsdException w:name="Normal Table" w:semiHidden="1" w:unhideWhenUsed="1"/>
     <w:lsdException w:name="annotation subject" w:semiHidden="1" w:unhideWhenUsed="1"/>
     <w:lsdException w:name="No List" w:semiHidden="1" w:unhideWhenUsed="1"/>
     <w:lsdException w:name="Outline List 1" w:semiHidden="1" w:unhideWhenUsed="1"/>
@@ -4017,8 +4922,10 @@
     <w:lsdException w:name="Table Subtle 2" w:semiHidden="1" w:unhideWhenUsed="1"/>
     <w:lsdException w:name="Table Web 1" w:semiHidden="1" w:unhideWhenUsed="1"/>
     <w:lsdException w:name="Table Web 2" w:semiHidden="1" w:unhideWhenUsed="1"/>
+    <w:lsdException w:name="Table Web 3" w:semiHidden="1" w:unhideWhenUsed="1"/>
     <w:lsdException w:name="Balloon Text" w:semiHidden="1" w:unhideWhenUsed="1"/>
     <w:lsdException w:name="Table Grid" w:uiPriority="39"/>
+    <w:lsdException w:name="Table Theme" w:semiHidden="1" w:unhideWhenUsed="1"/>
     <w:lsdException w:name="Placeholder Text" w:semiHidden="1"/>
     <w:lsdException w:name="No Spacing" w:uiPriority="1" w:qFormat="1"/>
     <w:lsdException w:name="Light Shading" w:uiPriority="60"/>
@@ -4238,7 +5145,6 @@
     <w:lsdException w:name="Smart Hyperlink" w:semiHidden="1" w:unhideWhenUsed="1"/>
     <w:lsdException w:name="Hashtag" w:semiHidden="1" w:unhideWhenUsed="1"/>
     <w:lsdException w:name="Unresolved Mention" w:semiHidden="1" w:unhideWhenUsed="1"/>
-    <w:lsdException w:name="Smart Link" w:semiHidden="1" w:unhideWhenUsed="1"/>
   </w:latentStyles>
   <w:style w:type="paragraph" w:default="1" w:styleId="Normal">
     <w:name w:val="Normal"/>

</xml_diff>

<commit_message>
almost done with q1
</commit_message>
<xml_diff>
--- a/HW4/Q1HW4.docx
+++ b/HW4/Q1HW4.docx
@@ -1164,7 +1164,6 @@
         <w:t xml:space="preserve"> </w:t>
       </w:r>
     </w:p>
-    <w:p/>
     <w:p>
       <w:pPr>
         <w:ind w:left="720"/>
@@ -4381,13 +4380,7 @@
               <w:rPr>
                 <w:rFonts w:ascii="Cambria Math" w:hAnsi="Cambria Math"/>
               </w:rPr>
-              <m:t xml:space="preserve">SAT </m:t>
-            </m:r>
-            <m:r>
-              <w:rPr>
-                <w:rFonts w:ascii="Cambria Math" w:hAnsi="Cambria Math"/>
-              </w:rPr>
-              <m:t>does</m:t>
+              <m:t>SAT does</m:t>
             </m:r>
             <m:sSup>
               <m:sSupPr>
@@ -4419,25 +4412,7 @@
               <w:rPr>
                 <w:rFonts w:ascii="Cambria Math" w:hAnsi="Cambria Math"/>
               </w:rPr>
-              <m:t xml:space="preserve">t </m:t>
-            </m:r>
-            <m:r>
-              <w:rPr>
-                <w:rFonts w:ascii="Cambria Math" w:hAnsi="Cambria Math"/>
-              </w:rPr>
-              <m:t>ha</m:t>
-            </m:r>
-            <m:r>
-              <w:rPr>
-                <w:rFonts w:ascii="Cambria Math" w:hAnsi="Cambria Math"/>
-              </w:rPr>
-              <m:t>ve</m:t>
-            </m:r>
-            <m:r>
-              <w:rPr>
-                <w:rFonts w:ascii="Cambria Math" w:hAnsi="Cambria Math"/>
-              </w:rPr>
-              <m:t xml:space="preserve"> a </m:t>
+              <m:t xml:space="preserve">t have a </m:t>
             </m:r>
             <m:sSup>
               <m:sSupPr>
@@ -4543,23 +4518,1229 @@
               <w:rPr>
                 <w:rFonts w:ascii="Cambria Math" w:hAnsi="Cambria Math"/>
               </w:rPr>
-              <m:t xml:space="preserve"> is</m:t>
-            </m:r>
-            <m:r>
-              <w:rPr>
-                <w:rFonts w:ascii="Cambria Math" w:hAnsi="Cambria Math"/>
-              </w:rPr>
-              <m:t xml:space="preserve"> not</m:t>
-            </m:r>
-            <m:r>
-              <w:rPr>
-                <w:rFonts w:ascii="Cambria Math" w:hAnsi="Cambria Math"/>
-              </w:rPr>
-              <m:t xml:space="preserve"> NP-complete</m:t>
+              <m:t xml:space="preserve"> is not NP-complete</m:t>
             </m:r>
           </m:e>
         </m:d>
       </m:oMath>
+    </w:p>
+    <w:p/>
+    <w:p>
+      <w:pPr>
+        <w:pStyle w:val="ListParagraph"/>
+      </w:pPr>
+      <w:r>
+        <w:t xml:space="preserve">Claim 1: </w:t>
+      </w:r>
+      <m:oMath>
+        <m:d>
+          <m:dPr>
+            <m:ctrlPr>
+              <w:rPr>
+                <w:rFonts w:ascii="Cambria Math" w:hAnsi="Cambria Math"/>
+                <w:i/>
+              </w:rPr>
+            </m:ctrlPr>
+          </m:dPr>
+          <m:e>
+            <m:r>
+              <w:rPr>
+                <w:rFonts w:ascii="Cambria Math" w:hAnsi="Cambria Math"/>
+              </w:rPr>
+              <m:t>SA</m:t>
+            </m:r>
+            <m:sSub>
+              <m:sSubPr>
+                <m:ctrlPr>
+                  <w:rPr>
+                    <w:rFonts w:ascii="Cambria Math" w:hAnsi="Cambria Math"/>
+                    <w:i/>
+                  </w:rPr>
+                </m:ctrlPr>
+              </m:sSubPr>
+              <m:e>
+                <m:r>
+                  <w:rPr>
+                    <w:rFonts w:ascii="Cambria Math" w:hAnsi="Cambria Math"/>
+                  </w:rPr>
+                  <m:t>T</m:t>
+                </m:r>
+              </m:e>
+              <m:sub>
+                <m:r>
+                  <w:rPr>
+                    <w:rFonts w:ascii="Cambria Math" w:hAnsi="Cambria Math"/>
+                  </w:rPr>
+                  <m:t>H</m:t>
+                </m:r>
+              </m:sub>
+            </m:sSub>
+            <m:r>
+              <w:rPr>
+                <w:rFonts w:ascii="Cambria Math" w:hAnsi="Cambria Math"/>
+              </w:rPr>
+              <m:t>∈P</m:t>
+            </m:r>
+          </m:e>
+        </m:d>
+        <m:r>
+          <w:rPr>
+            <w:rFonts w:ascii="Cambria Math" w:hAnsi="Cambria Math"/>
+          </w:rPr>
+          <m:t>⇒</m:t>
+        </m:r>
+      </m:oMath>
+      <w:r>
+        <w:t>(</w:t>
+      </w:r>
+      <m:oMath>
+        <m:r>
+          <w:rPr>
+            <w:rFonts w:ascii="Cambria Math" w:hAnsi="Cambria Math"/>
+          </w:rPr>
+          <m:t>SAT has a</m:t>
+        </m:r>
+      </m:oMath>
+      <w:r>
+        <w:t xml:space="preserve"> </w:t>
+      </w:r>
+      <m:oMath>
+        <m:sSup>
+          <m:sSupPr>
+            <m:ctrlPr>
+              <w:rPr>
+                <w:rFonts w:ascii="Cambria Math" w:hAnsi="Cambria Math"/>
+                <w:i/>
+              </w:rPr>
+            </m:ctrlPr>
+          </m:sSupPr>
+          <m:e>
+            <m:r>
+              <w:rPr>
+                <w:rFonts w:ascii="Cambria Math" w:hAnsi="Cambria Math"/>
+              </w:rPr>
+              <m:t>2</m:t>
+            </m:r>
+          </m:e>
+          <m:sup>
+            <m:r>
+              <w:rPr>
+                <w:rFonts w:ascii="Cambria Math" w:hAnsi="Cambria Math"/>
+              </w:rPr>
+              <m:t>o</m:t>
+            </m:r>
+            <m:d>
+              <m:dPr>
+                <m:ctrlPr>
+                  <w:rPr>
+                    <w:rFonts w:ascii="Cambria Math" w:hAnsi="Cambria Math"/>
+                    <w:i/>
+                  </w:rPr>
+                </m:ctrlPr>
+              </m:dPr>
+              <m:e>
+                <m:r>
+                  <w:rPr>
+                    <w:rFonts w:ascii="Cambria Math" w:hAnsi="Cambria Math"/>
+                  </w:rPr>
+                  <m:t>n</m:t>
+                </m:r>
+              </m:e>
+            </m:d>
+          </m:sup>
+        </m:sSup>
+      </m:oMath>
+      <w:r>
+        <w:t xml:space="preserve">   </w:t>
+      </w:r>
+      <m:oMath>
+        <m:r>
+          <w:rPr>
+            <w:rFonts w:ascii="Cambria Math" w:hAnsi="Cambria Math"/>
+          </w:rPr>
+          <m:t>algorithm</m:t>
+        </m:r>
+      </m:oMath>
+      <w:r>
+        <w:t>)</w:t>
+      </w:r>
+    </w:p>
+    <w:p>
+      <w:pPr>
+        <w:pStyle w:val="ListParagraph"/>
+      </w:pPr>
+      <w:r>
+        <w:t>Proof:</w:t>
+      </w:r>
+      <w:r>
+        <w:t xml:space="preserve"> </w:t>
+      </w:r>
+      <w:r>
+        <w:t xml:space="preserve">If </w:t>
+      </w:r>
+      <m:oMath>
+        <m:r>
+          <w:rPr>
+            <w:rFonts w:ascii="Cambria Math" w:hAnsi="Cambria Math"/>
+          </w:rPr>
+          <m:t>SA</m:t>
+        </m:r>
+        <m:sSub>
+          <m:sSubPr>
+            <m:ctrlPr>
+              <w:rPr>
+                <w:rFonts w:ascii="Cambria Math" w:hAnsi="Cambria Math"/>
+                <w:i/>
+              </w:rPr>
+            </m:ctrlPr>
+          </m:sSubPr>
+          <m:e>
+            <m:r>
+              <w:rPr>
+                <w:rFonts w:ascii="Cambria Math" w:hAnsi="Cambria Math"/>
+              </w:rPr>
+              <m:t>T</m:t>
+            </m:r>
+          </m:e>
+          <m:sub>
+            <m:r>
+              <w:rPr>
+                <w:rFonts w:ascii="Cambria Math" w:hAnsi="Cambria Math"/>
+              </w:rPr>
+              <m:t>H</m:t>
+            </m:r>
+          </m:sub>
+        </m:sSub>
+        <m:r>
+          <w:rPr>
+            <w:rFonts w:ascii="Cambria Math" w:hAnsi="Cambria Math"/>
+          </w:rPr>
+          <m:t>∈P</m:t>
+        </m:r>
+      </m:oMath>
+      <w:r>
+        <w:t xml:space="preserve">, it means there’s a polynomial time algorithm to solve </w:t>
+      </w:r>
+      <m:oMath>
+        <m:r>
+          <w:rPr>
+            <w:rFonts w:ascii="Cambria Math" w:hAnsi="Cambria Math"/>
+          </w:rPr>
+          <m:t>SA</m:t>
+        </m:r>
+        <m:sSub>
+          <m:sSubPr>
+            <m:ctrlPr>
+              <w:rPr>
+                <w:rFonts w:ascii="Cambria Math" w:hAnsi="Cambria Math"/>
+                <w:i/>
+              </w:rPr>
+            </m:ctrlPr>
+          </m:sSubPr>
+          <m:e>
+            <m:r>
+              <w:rPr>
+                <w:rFonts w:ascii="Cambria Math" w:hAnsi="Cambria Math"/>
+              </w:rPr>
+              <m:t>T</m:t>
+            </m:r>
+          </m:e>
+          <m:sub>
+            <m:r>
+              <w:rPr>
+                <w:rFonts w:ascii="Cambria Math" w:hAnsi="Cambria Math"/>
+              </w:rPr>
+              <m:t>H</m:t>
+            </m:r>
+          </m:sub>
+        </m:sSub>
+      </m:oMath>
+      <w:r>
+        <w:t>, i.e. a</w:t>
+      </w:r>
+      <w:r>
+        <w:t>n</w:t>
+      </w:r>
+      <w:r>
+        <w:t xml:space="preserve"> </w:t>
+      </w:r>
+      <m:oMath>
+        <m:r>
+          <w:rPr>
+            <w:rFonts w:ascii="Cambria Math" w:hAnsi="Cambria Math"/>
+          </w:rPr>
+          <m:t>O</m:t>
+        </m:r>
+        <m:d>
+          <m:dPr>
+            <m:ctrlPr>
+              <w:rPr>
+                <w:rFonts w:ascii="Cambria Math" w:hAnsi="Cambria Math"/>
+                <w:i/>
+              </w:rPr>
+            </m:ctrlPr>
+          </m:dPr>
+          <m:e>
+            <m:sSup>
+              <m:sSupPr>
+                <m:ctrlPr>
+                  <w:rPr>
+                    <w:rFonts w:ascii="Cambria Math" w:hAnsi="Cambria Math"/>
+                    <w:i/>
+                  </w:rPr>
+                </m:ctrlPr>
+              </m:sSupPr>
+              <m:e>
+                <m:r>
+                  <w:rPr>
+                    <w:rFonts w:ascii="Cambria Math" w:hAnsi="Cambria Math"/>
+                  </w:rPr>
+                  <m:t>m</m:t>
+                </m:r>
+              </m:e>
+              <m:sup>
+                <m:r>
+                  <w:rPr>
+                    <w:rFonts w:ascii="Cambria Math" w:hAnsi="Cambria Math"/>
+                  </w:rPr>
+                  <m:t>i</m:t>
+                </m:r>
+              </m:sup>
+            </m:sSup>
+          </m:e>
+        </m:d>
+      </m:oMath>
+      <w:r>
+        <w:t xml:space="preserve"> algorithm where </w:t>
+      </w:r>
+      <m:oMath>
+        <m:r>
+          <w:rPr>
+            <w:rFonts w:ascii="Cambria Math" w:hAnsi="Cambria Math"/>
+          </w:rPr>
+          <m:t>i</m:t>
+        </m:r>
+      </m:oMath>
+      <w:r>
+        <w:t xml:space="preserve"> is a natural number</w:t>
+      </w:r>
+      <w:r>
+        <w:t xml:space="preserve"> and </w:t>
+      </w:r>
+      <m:oMath>
+        <m:r>
+          <w:rPr>
+            <w:rFonts w:ascii="Cambria Math" w:hAnsi="Cambria Math"/>
+          </w:rPr>
+          <m:t>m</m:t>
+        </m:r>
+      </m:oMath>
+      <w:r>
+        <w:t xml:space="preserve"> is the length of the </w:t>
+      </w:r>
+      <m:oMath>
+        <m:r>
+          <w:rPr>
+            <w:rFonts w:ascii="Cambria Math" w:hAnsi="Cambria Math"/>
+          </w:rPr>
+          <m:t>SA</m:t>
+        </m:r>
+        <m:sSub>
+          <m:sSubPr>
+            <m:ctrlPr>
+              <w:rPr>
+                <w:rFonts w:ascii="Cambria Math" w:hAnsi="Cambria Math"/>
+                <w:i/>
+              </w:rPr>
+            </m:ctrlPr>
+          </m:sSubPr>
+          <m:e>
+            <m:r>
+              <w:rPr>
+                <w:rFonts w:ascii="Cambria Math" w:hAnsi="Cambria Math"/>
+              </w:rPr>
+              <m:t>T</m:t>
+            </m:r>
+          </m:e>
+          <m:sub>
+            <m:r>
+              <w:rPr>
+                <w:rFonts w:ascii="Cambria Math" w:hAnsi="Cambria Math"/>
+              </w:rPr>
+              <m:t>H</m:t>
+            </m:r>
+          </m:sub>
+        </m:sSub>
+      </m:oMath>
+      <w:r>
+        <w:t xml:space="preserve"> formula</w:t>
+      </w:r>
+      <w:r>
+        <w:t>.</w:t>
+      </w:r>
+      <w:r>
+        <w:t xml:space="preserve"> We can </w:t>
+      </w:r>
+      <w:r>
+        <w:t xml:space="preserve">solve </w:t>
+      </w:r>
+      <m:oMath>
+        <m:r>
+          <w:rPr>
+            <w:rFonts w:ascii="Cambria Math" w:hAnsi="Cambria Math"/>
+          </w:rPr>
+          <m:t>SAT</m:t>
+        </m:r>
+      </m:oMath>
+      <w:r>
+        <w:t xml:space="preserve"> problems using this </w:t>
+      </w:r>
+      <m:oMath>
+        <m:r>
+          <w:rPr>
+            <w:rFonts w:ascii="Cambria Math" w:hAnsi="Cambria Math"/>
+          </w:rPr>
+          <m:t>SA</m:t>
+        </m:r>
+        <m:sSub>
+          <m:sSubPr>
+            <m:ctrlPr>
+              <w:rPr>
+                <w:rFonts w:ascii="Cambria Math" w:hAnsi="Cambria Math"/>
+                <w:i/>
+              </w:rPr>
+            </m:ctrlPr>
+          </m:sSubPr>
+          <m:e>
+            <m:r>
+              <w:rPr>
+                <w:rFonts w:ascii="Cambria Math" w:hAnsi="Cambria Math"/>
+              </w:rPr>
+              <m:t>T</m:t>
+            </m:r>
+          </m:e>
+          <m:sub>
+            <m:r>
+              <w:rPr>
+                <w:rFonts w:ascii="Cambria Math" w:hAnsi="Cambria Math"/>
+              </w:rPr>
+              <m:t>H</m:t>
+            </m:r>
+          </m:sub>
+        </m:sSub>
+      </m:oMath>
+      <w:r>
+        <w:t xml:space="preserve"> algorithm by padding with the correct number of </w:t>
+      </w:r>
+      <m:oMath>
+        <m:r>
+          <w:rPr>
+            <w:rFonts w:ascii="Cambria Math" w:hAnsi="Cambria Math"/>
+          </w:rPr>
+          <m:t>1</m:t>
+        </m:r>
+      </m:oMath>
+      <w:r>
+        <w:t>’s</w:t>
+      </w:r>
+      <w:r>
+        <w:t>, which is a polynomial time reduction</w:t>
+      </w:r>
+      <w:r>
+        <w:t>.</w:t>
+      </w:r>
+      <w:r>
+        <w:t xml:space="preserve"> </w:t>
+      </w:r>
+      <w:r>
+        <w:lastRenderedPageBreak/>
+        <w:t xml:space="preserve">The corresponding </w:t>
+      </w:r>
+      <m:oMath>
+        <m:r>
+          <w:rPr>
+            <w:rFonts w:ascii="Cambria Math" w:hAnsi="Cambria Math"/>
+          </w:rPr>
+          <m:t>SA</m:t>
+        </m:r>
+        <m:sSub>
+          <m:sSubPr>
+            <m:ctrlPr>
+              <w:rPr>
+                <w:rFonts w:ascii="Cambria Math" w:hAnsi="Cambria Math"/>
+                <w:i/>
+              </w:rPr>
+            </m:ctrlPr>
+          </m:sSubPr>
+          <m:e>
+            <m:r>
+              <w:rPr>
+                <w:rFonts w:ascii="Cambria Math" w:hAnsi="Cambria Math"/>
+              </w:rPr>
+              <m:t>T</m:t>
+            </m:r>
+          </m:e>
+          <m:sub>
+            <m:r>
+              <w:rPr>
+                <w:rFonts w:ascii="Cambria Math" w:hAnsi="Cambria Math"/>
+              </w:rPr>
+              <m:t>H</m:t>
+            </m:r>
+          </m:sub>
+        </m:sSub>
+      </m:oMath>
+      <w:r>
+        <w:t xml:space="preserve"> formula for an </w:t>
+      </w:r>
+      <m:oMath>
+        <m:r>
+          <w:rPr>
+            <w:rFonts w:ascii="Cambria Math" w:hAnsi="Cambria Math"/>
+          </w:rPr>
+          <m:t>SAT</m:t>
+        </m:r>
+      </m:oMath>
+      <w:r>
+        <w:t xml:space="preserve"> formula of size </w:t>
+      </w:r>
+      <m:oMath>
+        <m:r>
+          <w:rPr>
+            <w:rFonts w:ascii="Cambria Math" w:hAnsi="Cambria Math"/>
+          </w:rPr>
+          <m:t>n</m:t>
+        </m:r>
+      </m:oMath>
+      <w:r>
+        <w:t xml:space="preserve"> is of size </w:t>
+      </w:r>
+      <m:oMath>
+        <m:r>
+          <w:rPr>
+            <w:rFonts w:ascii="Cambria Math" w:hAnsi="Cambria Math"/>
+          </w:rPr>
+          <m:t>n</m:t>
+        </m:r>
+        <m:r>
+          <w:rPr>
+            <w:rFonts w:ascii="Cambria Math" w:hAnsi="Cambria Math"/>
+          </w:rPr>
+          <m:t>+</m:t>
+        </m:r>
+        <m:sSup>
+          <m:sSupPr>
+            <m:ctrlPr>
+              <w:rPr>
+                <w:rFonts w:ascii="Cambria Math" w:hAnsi="Cambria Math"/>
+                <w:i/>
+              </w:rPr>
+            </m:ctrlPr>
+          </m:sSupPr>
+          <m:e>
+            <m:r>
+              <w:rPr>
+                <w:rFonts w:ascii="Cambria Math" w:hAnsi="Cambria Math"/>
+              </w:rPr>
+              <m:t>n</m:t>
+            </m:r>
+          </m:e>
+          <m:sup>
+            <m:func>
+              <m:funcPr>
+                <m:ctrlPr>
+                  <w:rPr>
+                    <w:rFonts w:ascii="Cambria Math" w:hAnsi="Cambria Math"/>
+                    <w:i/>
+                  </w:rPr>
+                </m:ctrlPr>
+              </m:funcPr>
+              <m:fName>
+                <m:r>
+                  <m:rPr>
+                    <m:sty m:val="p"/>
+                  </m:rPr>
+                  <w:rPr>
+                    <w:rFonts w:ascii="Cambria Math" w:hAnsi="Cambria Math"/>
+                  </w:rPr>
+                  <m:t>log</m:t>
+                </m:r>
+              </m:fName>
+              <m:e>
+                <m:func>
+                  <m:funcPr>
+                    <m:ctrlPr>
+                      <w:rPr>
+                        <w:rFonts w:ascii="Cambria Math" w:hAnsi="Cambria Math"/>
+                        <w:i/>
+                      </w:rPr>
+                    </m:ctrlPr>
+                  </m:funcPr>
+                  <m:fName>
+                    <m:r>
+                      <m:rPr>
+                        <m:sty m:val="p"/>
+                      </m:rPr>
+                      <w:rPr>
+                        <w:rFonts w:ascii="Cambria Math" w:hAnsi="Cambria Math"/>
+                      </w:rPr>
+                      <m:t>log</m:t>
+                    </m:r>
+                  </m:fName>
+                  <m:e>
+                    <m:d>
+                      <m:dPr>
+                        <m:ctrlPr>
+                          <w:rPr>
+                            <w:rFonts w:ascii="Cambria Math" w:hAnsi="Cambria Math"/>
+                            <w:i/>
+                          </w:rPr>
+                        </m:ctrlPr>
+                      </m:dPr>
+                      <m:e>
+                        <m:r>
+                          <w:rPr>
+                            <w:rFonts w:ascii="Cambria Math" w:hAnsi="Cambria Math"/>
+                          </w:rPr>
+                          <m:t>n</m:t>
+                        </m:r>
+                      </m:e>
+                    </m:d>
+                  </m:e>
+                </m:func>
+              </m:e>
+            </m:func>
+          </m:sup>
+        </m:sSup>
+      </m:oMath>
+      <w:r>
+        <w:t xml:space="preserve">. Then we use the supposed algorithm, and the runtime on this will be </w:t>
+      </w:r>
+      <m:oMath>
+        <m:sSup>
+          <m:sSupPr>
+            <m:ctrlPr>
+              <w:rPr>
+                <w:rFonts w:ascii="Cambria Math" w:hAnsi="Cambria Math"/>
+                <w:i/>
+              </w:rPr>
+            </m:ctrlPr>
+          </m:sSupPr>
+          <m:e>
+            <m:d>
+              <m:dPr>
+                <m:ctrlPr>
+                  <w:rPr>
+                    <w:rFonts w:ascii="Cambria Math" w:hAnsi="Cambria Math"/>
+                    <w:i/>
+                  </w:rPr>
+                </m:ctrlPr>
+              </m:dPr>
+              <m:e>
+                <m:r>
+                  <w:rPr>
+                    <w:rFonts w:ascii="Cambria Math" w:hAnsi="Cambria Math"/>
+                  </w:rPr>
+                  <m:t>n</m:t>
+                </m:r>
+                <m:r>
+                  <w:rPr>
+                    <w:rFonts w:ascii="Cambria Math" w:hAnsi="Cambria Math"/>
+                  </w:rPr>
+                  <m:t>+</m:t>
+                </m:r>
+                <m:sSup>
+                  <m:sSupPr>
+                    <m:ctrlPr>
+                      <w:rPr>
+                        <w:rFonts w:ascii="Cambria Math" w:hAnsi="Cambria Math"/>
+                        <w:i/>
+                      </w:rPr>
+                    </m:ctrlPr>
+                  </m:sSupPr>
+                  <m:e>
+                    <m:r>
+                      <w:rPr>
+                        <w:rFonts w:ascii="Cambria Math" w:hAnsi="Cambria Math"/>
+                      </w:rPr>
+                      <m:t>n</m:t>
+                    </m:r>
+                  </m:e>
+                  <m:sup>
+                    <m:func>
+                      <m:funcPr>
+                        <m:ctrlPr>
+                          <w:rPr>
+                            <w:rFonts w:ascii="Cambria Math" w:hAnsi="Cambria Math"/>
+                            <w:i/>
+                          </w:rPr>
+                        </m:ctrlPr>
+                      </m:funcPr>
+                      <m:fName>
+                        <m:r>
+                          <m:rPr>
+                            <m:sty m:val="p"/>
+                          </m:rPr>
+                          <w:rPr>
+                            <w:rFonts w:ascii="Cambria Math" w:hAnsi="Cambria Math"/>
+                          </w:rPr>
+                          <m:t>log</m:t>
+                        </m:r>
+                      </m:fName>
+                      <m:e>
+                        <m:func>
+                          <m:funcPr>
+                            <m:ctrlPr>
+                              <w:rPr>
+                                <w:rFonts w:ascii="Cambria Math" w:hAnsi="Cambria Math"/>
+                                <w:i/>
+                              </w:rPr>
+                            </m:ctrlPr>
+                          </m:funcPr>
+                          <m:fName>
+                            <m:r>
+                              <m:rPr>
+                                <m:sty m:val="p"/>
+                              </m:rPr>
+                              <w:rPr>
+                                <w:rFonts w:ascii="Cambria Math" w:hAnsi="Cambria Math"/>
+                              </w:rPr>
+                              <m:t>log</m:t>
+                            </m:r>
+                          </m:fName>
+                          <m:e>
+                            <m:d>
+                              <m:dPr>
+                                <m:ctrlPr>
+                                  <w:rPr>
+                                    <w:rFonts w:ascii="Cambria Math" w:hAnsi="Cambria Math"/>
+                                    <w:i/>
+                                  </w:rPr>
+                                </m:ctrlPr>
+                              </m:dPr>
+                              <m:e>
+                                <m:r>
+                                  <w:rPr>
+                                    <w:rFonts w:ascii="Cambria Math" w:hAnsi="Cambria Math"/>
+                                  </w:rPr>
+                                  <m:t>n</m:t>
+                                </m:r>
+                              </m:e>
+                            </m:d>
+                          </m:e>
+                        </m:func>
+                      </m:e>
+                    </m:func>
+                  </m:sup>
+                </m:sSup>
+              </m:e>
+            </m:d>
+          </m:e>
+          <m:sup>
+            <m:r>
+              <w:rPr>
+                <w:rFonts w:ascii="Cambria Math" w:hAnsi="Cambria Math"/>
+              </w:rPr>
+              <m:t>i</m:t>
+            </m:r>
+          </m:sup>
+        </m:sSup>
+      </m:oMath>
+      <w:r>
+        <w:t xml:space="preserve"> for some natural number </w:t>
+      </w:r>
+      <m:oMath>
+        <m:r>
+          <w:rPr>
+            <w:rFonts w:ascii="Cambria Math" w:hAnsi="Cambria Math"/>
+          </w:rPr>
+          <m:t>i</m:t>
+        </m:r>
+      </m:oMath>
+      <w:r>
+        <w:t xml:space="preserve">. We want to show this is </w:t>
+      </w:r>
+      <m:oMath>
+        <m:sSup>
+          <m:sSupPr>
+            <m:ctrlPr>
+              <w:rPr>
+                <w:rFonts w:ascii="Cambria Math" w:hAnsi="Cambria Math"/>
+                <w:i/>
+              </w:rPr>
+            </m:ctrlPr>
+          </m:sSupPr>
+          <m:e>
+            <m:r>
+              <w:rPr>
+                <w:rFonts w:ascii="Cambria Math" w:hAnsi="Cambria Math"/>
+              </w:rPr>
+              <m:t>2</m:t>
+            </m:r>
+          </m:e>
+          <m:sup>
+            <m:r>
+              <w:rPr>
+                <w:rFonts w:ascii="Cambria Math" w:hAnsi="Cambria Math"/>
+              </w:rPr>
+              <m:t>o</m:t>
+            </m:r>
+            <m:d>
+              <m:dPr>
+                <m:ctrlPr>
+                  <w:rPr>
+                    <w:rFonts w:ascii="Cambria Math" w:hAnsi="Cambria Math"/>
+                    <w:i/>
+                  </w:rPr>
+                </m:ctrlPr>
+              </m:dPr>
+              <m:e>
+                <m:r>
+                  <w:rPr>
+                    <w:rFonts w:ascii="Cambria Math" w:hAnsi="Cambria Math"/>
+                  </w:rPr>
+                  <m:t>n</m:t>
+                </m:r>
+              </m:e>
+            </m:d>
+          </m:sup>
+        </m:sSup>
+      </m:oMath>
+      <w:r>
+        <w:t>.</w:t>
+      </w:r>
+      <w:r>
+        <w:t xml:space="preserve"> T</w:t>
+      </w:r>
+      <w:r>
+        <w:t xml:space="preserve">o show this, we need to show </w:t>
+      </w:r>
+      <m:oMath>
+        <m:r>
+          <w:rPr>
+            <w:rFonts w:ascii="Cambria Math" w:hAnsi="Cambria Math"/>
+          </w:rPr>
+          <m:t>∀i, ∀ϵ&gt;0,∃</m:t>
+        </m:r>
+        <m:sSub>
+          <m:sSubPr>
+            <m:ctrlPr>
+              <w:rPr>
+                <w:rFonts w:ascii="Cambria Math" w:hAnsi="Cambria Math"/>
+                <w:i/>
+              </w:rPr>
+            </m:ctrlPr>
+          </m:sSubPr>
+          <m:e>
+            <m:r>
+              <w:rPr>
+                <w:rFonts w:ascii="Cambria Math" w:hAnsi="Cambria Math"/>
+              </w:rPr>
+              <m:t>x</m:t>
+            </m:r>
+          </m:e>
+          <m:sub>
+            <m:r>
+              <w:rPr>
+                <w:rFonts w:ascii="Cambria Math" w:hAnsi="Cambria Math"/>
+              </w:rPr>
+              <m:t>0</m:t>
+            </m:r>
+          </m:sub>
+        </m:sSub>
+      </m:oMath>
+      <w:r>
+        <w:t xml:space="preserve"> such that </w:t>
+      </w:r>
+      <m:oMath>
+        <m:r>
+          <w:rPr>
+            <w:rFonts w:ascii="Cambria Math" w:hAnsi="Cambria Math"/>
+          </w:rPr>
+          <m:t>∀x&gt;</m:t>
+        </m:r>
+        <m:sSub>
+          <m:sSubPr>
+            <m:ctrlPr>
+              <w:rPr>
+                <w:rFonts w:ascii="Cambria Math" w:hAnsi="Cambria Math"/>
+                <w:i/>
+              </w:rPr>
+            </m:ctrlPr>
+          </m:sSubPr>
+          <m:e>
+            <m:r>
+              <w:rPr>
+                <w:rFonts w:ascii="Cambria Math" w:hAnsi="Cambria Math"/>
+              </w:rPr>
+              <m:t>x</m:t>
+            </m:r>
+          </m:e>
+          <m:sub>
+            <m:r>
+              <w:rPr>
+                <w:rFonts w:ascii="Cambria Math" w:hAnsi="Cambria Math"/>
+              </w:rPr>
+              <m:t>0</m:t>
+            </m:r>
+          </m:sub>
+        </m:sSub>
+        <m:r>
+          <w:rPr>
+            <w:rFonts w:ascii="Cambria Math" w:hAnsi="Cambria Math"/>
+          </w:rPr>
+          <m:t>,</m:t>
+        </m:r>
+        <m:r>
+          <w:rPr>
+            <w:rFonts w:ascii="Cambria Math" w:hAnsi="Cambria Math"/>
+          </w:rPr>
+          <m:t xml:space="preserve"> </m:t>
+        </m:r>
+        <m:r>
+          <w:rPr>
+            <w:rFonts w:ascii="Cambria Math" w:hAnsi="Cambria Math"/>
+          </w:rPr>
+          <m:t xml:space="preserve"> </m:t>
+        </m:r>
+        <m:sSup>
+          <m:sSupPr>
+            <m:ctrlPr>
+              <w:rPr>
+                <w:rFonts w:ascii="Cambria Math" w:hAnsi="Cambria Math"/>
+                <w:i/>
+              </w:rPr>
+            </m:ctrlPr>
+          </m:sSupPr>
+          <m:e>
+            <m:d>
+              <m:dPr>
+                <m:ctrlPr>
+                  <w:rPr>
+                    <w:rFonts w:ascii="Cambria Math" w:hAnsi="Cambria Math"/>
+                    <w:i/>
+                  </w:rPr>
+                </m:ctrlPr>
+              </m:dPr>
+              <m:e>
+                <m:r>
+                  <w:rPr>
+                    <w:rFonts w:ascii="Cambria Math" w:hAnsi="Cambria Math"/>
+                  </w:rPr>
+                  <m:t>n</m:t>
+                </m:r>
+                <m:r>
+                  <w:rPr>
+                    <w:rFonts w:ascii="Cambria Math" w:hAnsi="Cambria Math"/>
+                  </w:rPr>
+                  <m:t>+</m:t>
+                </m:r>
+                <m:sSup>
+                  <m:sSupPr>
+                    <m:ctrlPr>
+                      <w:rPr>
+                        <w:rFonts w:ascii="Cambria Math" w:hAnsi="Cambria Math"/>
+                        <w:i/>
+                      </w:rPr>
+                    </m:ctrlPr>
+                  </m:sSupPr>
+                  <m:e>
+                    <m:r>
+                      <w:rPr>
+                        <w:rFonts w:ascii="Cambria Math" w:hAnsi="Cambria Math"/>
+                      </w:rPr>
+                      <m:t>n</m:t>
+                    </m:r>
+                  </m:e>
+                  <m:sup>
+                    <m:func>
+                      <m:funcPr>
+                        <m:ctrlPr>
+                          <w:rPr>
+                            <w:rFonts w:ascii="Cambria Math" w:hAnsi="Cambria Math"/>
+                            <w:i/>
+                          </w:rPr>
+                        </m:ctrlPr>
+                      </m:funcPr>
+                      <m:fName>
+                        <m:r>
+                          <m:rPr>
+                            <m:sty m:val="p"/>
+                          </m:rPr>
+                          <w:rPr>
+                            <w:rFonts w:ascii="Cambria Math" w:hAnsi="Cambria Math"/>
+                          </w:rPr>
+                          <m:t>log</m:t>
+                        </m:r>
+                      </m:fName>
+                      <m:e>
+                        <m:func>
+                          <m:funcPr>
+                            <m:ctrlPr>
+                              <w:rPr>
+                                <w:rFonts w:ascii="Cambria Math" w:hAnsi="Cambria Math"/>
+                                <w:i/>
+                              </w:rPr>
+                            </m:ctrlPr>
+                          </m:funcPr>
+                          <m:fName>
+                            <m:r>
+                              <m:rPr>
+                                <m:sty m:val="p"/>
+                              </m:rPr>
+                              <w:rPr>
+                                <w:rFonts w:ascii="Cambria Math" w:hAnsi="Cambria Math"/>
+                              </w:rPr>
+                              <m:t>log</m:t>
+                            </m:r>
+                          </m:fName>
+                          <m:e>
+                            <m:d>
+                              <m:dPr>
+                                <m:ctrlPr>
+                                  <w:rPr>
+                                    <w:rFonts w:ascii="Cambria Math" w:hAnsi="Cambria Math"/>
+                                    <w:i/>
+                                  </w:rPr>
+                                </m:ctrlPr>
+                              </m:dPr>
+                              <m:e>
+                                <m:r>
+                                  <w:rPr>
+                                    <w:rFonts w:ascii="Cambria Math" w:hAnsi="Cambria Math"/>
+                                  </w:rPr>
+                                  <m:t>n</m:t>
+                                </m:r>
+                              </m:e>
+                            </m:d>
+                          </m:e>
+                        </m:func>
+                      </m:e>
+                    </m:func>
+                  </m:sup>
+                </m:sSup>
+              </m:e>
+            </m:d>
+          </m:e>
+          <m:sup>
+            <m:r>
+              <w:rPr>
+                <w:rFonts w:ascii="Cambria Math" w:hAnsi="Cambria Math"/>
+              </w:rPr>
+              <m:t>i</m:t>
+            </m:r>
+          </m:sup>
+        </m:sSup>
+        <m:r>
+          <w:rPr>
+            <w:rFonts w:ascii="Cambria Math" w:hAnsi="Cambria Math"/>
+          </w:rPr>
+          <m:t>&lt;</m:t>
+        </m:r>
+        <m:sSup>
+          <m:sSupPr>
+            <m:ctrlPr>
+              <w:rPr>
+                <w:rFonts w:ascii="Cambria Math" w:hAnsi="Cambria Math"/>
+                <w:i/>
+              </w:rPr>
+            </m:ctrlPr>
+          </m:sSupPr>
+          <m:e>
+            <m:r>
+              <w:rPr>
+                <w:rFonts w:ascii="Cambria Math" w:hAnsi="Cambria Math"/>
+              </w:rPr>
+              <m:t>2</m:t>
+            </m:r>
+          </m:e>
+          <m:sup>
+            <m:r>
+              <w:rPr>
+                <w:rFonts w:ascii="Cambria Math" w:hAnsi="Cambria Math"/>
+              </w:rPr>
+              <m:t>ϵn</m:t>
+            </m:r>
+          </m:sup>
+        </m:sSup>
+      </m:oMath>
+      <w:r>
+        <w:t>.</w:t>
+      </w:r>
+      <w:r>
+        <w:t xml:space="preserve"> </w:t>
+      </w:r>
+      <w:r>
+        <w:t>Take the log of both sides:</w:t>
+      </w:r>
+    </w:p>
+    <w:p>
+      <w:pPr>
+        <w:pStyle w:val="ListParagraph"/>
+      </w:pPr>
+      <m:oMathPara>
+        <m:oMath>
+          <m:r>
+            <w:rPr>
+              <w:rFonts w:ascii="Cambria Math" w:hAnsi="Cambria Math"/>
+            </w:rPr>
+            <m:t>i⋅</m:t>
+          </m:r>
+          <m:func>
+            <m:funcPr>
+              <m:ctrlPr>
+                <w:rPr>
+                  <w:rFonts w:ascii="Cambria Math" w:hAnsi="Cambria Math"/>
+                </w:rPr>
+              </m:ctrlPr>
+            </m:funcPr>
+            <m:fName>
+              <m:r>
+                <m:rPr>
+                  <m:sty m:val="p"/>
+                </m:rPr>
+                <w:rPr>
+                  <w:rFonts w:ascii="Cambria Math" w:hAnsi="Cambria Math"/>
+                </w:rPr>
+                <m:t>log</m:t>
+              </m:r>
+              <m:ctrlPr>
+                <w:rPr>
+                  <w:rFonts w:ascii="Cambria Math" w:hAnsi="Cambria Math"/>
+                  <w:i/>
+                </w:rPr>
+              </m:ctrlPr>
+            </m:fName>
+            <m:e>
+              <m:d>
+                <m:dPr>
+                  <m:ctrlPr>
+                    <w:rPr>
+                      <w:rFonts w:ascii="Cambria Math" w:hAnsi="Cambria Math"/>
+                      <w:i/>
+                    </w:rPr>
+                  </m:ctrlPr>
+                </m:dPr>
+                <m:e>
+                  <m:r>
+                    <w:rPr>
+                      <w:rFonts w:ascii="Cambria Math" w:hAnsi="Cambria Math"/>
+                    </w:rPr>
+                    <m:t>n+</m:t>
+                  </m:r>
+                  <m:sSup>
+                    <m:sSupPr>
+                      <m:ctrlPr>
+                        <w:rPr>
+                          <w:rFonts w:ascii="Cambria Math" w:hAnsi="Cambria Math"/>
+                          <w:i/>
+                        </w:rPr>
+                      </m:ctrlPr>
+                    </m:sSupPr>
+                    <m:e>
+                      <m:r>
+                        <w:rPr>
+                          <w:rFonts w:ascii="Cambria Math" w:hAnsi="Cambria Math"/>
+                        </w:rPr>
+                        <m:t>n</m:t>
+                      </m:r>
+                    </m:e>
+                    <m:sup>
+                      <m:func>
+                        <m:funcPr>
+                          <m:ctrlPr>
+                            <w:rPr>
+                              <w:rFonts w:ascii="Cambria Math" w:hAnsi="Cambria Math"/>
+                              <w:i/>
+                            </w:rPr>
+                          </m:ctrlPr>
+                        </m:funcPr>
+                        <m:fName>
+                          <m:r>
+                            <m:rPr>
+                              <m:sty m:val="p"/>
+                            </m:rPr>
+                            <w:rPr>
+                              <w:rFonts w:ascii="Cambria Math" w:hAnsi="Cambria Math"/>
+                            </w:rPr>
+                            <m:t>log</m:t>
+                          </m:r>
+                        </m:fName>
+                        <m:e>
+                          <m:func>
+                            <m:funcPr>
+                              <m:ctrlPr>
+                                <w:rPr>
+                                  <w:rFonts w:ascii="Cambria Math" w:hAnsi="Cambria Math"/>
+                                  <w:i/>
+                                </w:rPr>
+                              </m:ctrlPr>
+                            </m:funcPr>
+                            <m:fName>
+                              <m:r>
+                                <m:rPr>
+                                  <m:sty m:val="p"/>
+                                </m:rPr>
+                                <w:rPr>
+                                  <w:rFonts w:ascii="Cambria Math" w:hAnsi="Cambria Math"/>
+                                </w:rPr>
+                                <m:t>log</m:t>
+                              </m:r>
+                            </m:fName>
+                            <m:e>
+                              <m:d>
+                                <m:dPr>
+                                  <m:ctrlPr>
+                                    <w:rPr>
+                                      <w:rFonts w:ascii="Cambria Math" w:hAnsi="Cambria Math"/>
+                                      <w:i/>
+                                    </w:rPr>
+                                  </m:ctrlPr>
+                                </m:dPr>
+                                <m:e>
+                                  <m:r>
+                                    <w:rPr>
+                                      <w:rFonts w:ascii="Cambria Math" w:hAnsi="Cambria Math"/>
+                                    </w:rPr>
+                                    <m:t>n</m:t>
+                                  </m:r>
+                                </m:e>
+                              </m:d>
+                            </m:e>
+                          </m:func>
+                        </m:e>
+                      </m:func>
+                    </m:sup>
+                  </m:sSup>
+                </m:e>
+              </m:d>
+            </m:e>
+          </m:func>
+          <m:r>
+            <w:rPr>
+              <w:rFonts w:ascii="Cambria Math" w:hAnsi="Cambria Math"/>
+            </w:rPr>
+            <m:t>&lt;ϵn⋅</m:t>
+          </m:r>
+          <m:r>
+            <m:rPr>
+              <m:sty m:val="p"/>
+            </m:rPr>
+            <w:rPr>
+              <w:rFonts w:ascii="Cambria Math" w:hAnsi="Cambria Math"/>
+            </w:rPr>
+            <m:t>log⁡</m:t>
+          </m:r>
+          <m:r>
+            <w:rPr>
+              <w:rFonts w:ascii="Cambria Math" w:hAnsi="Cambria Math"/>
+            </w:rPr>
+            <m:t>(2)</m:t>
+          </m:r>
+        </m:oMath>
+      </m:oMathPara>
+      <w:bookmarkStart w:id="0" w:name="_GoBack"/>
+      <w:bookmarkEnd w:id="0"/>
     </w:p>
     <w:p>
       <w:pPr>
@@ -4571,138 +5752,6 @@
         <w:pStyle w:val="ListParagraph"/>
       </w:pPr>
       <w:r>
-        <w:t xml:space="preserve">Claim 1: </w:t>
-      </w:r>
-      <m:oMath>
-        <m:d>
-          <m:dPr>
-            <m:ctrlPr>
-              <w:rPr>
-                <w:rFonts w:ascii="Cambria Math" w:hAnsi="Cambria Math"/>
-                <w:i/>
-              </w:rPr>
-            </m:ctrlPr>
-          </m:dPr>
-          <m:e>
-            <m:r>
-              <w:rPr>
-                <w:rFonts w:ascii="Cambria Math" w:hAnsi="Cambria Math"/>
-              </w:rPr>
-              <m:t>SA</m:t>
-            </m:r>
-            <m:sSub>
-              <m:sSubPr>
-                <m:ctrlPr>
-                  <w:rPr>
-                    <w:rFonts w:ascii="Cambria Math" w:hAnsi="Cambria Math"/>
-                    <w:i/>
-                  </w:rPr>
-                </m:ctrlPr>
-              </m:sSubPr>
-              <m:e>
-                <m:r>
-                  <w:rPr>
-                    <w:rFonts w:ascii="Cambria Math" w:hAnsi="Cambria Math"/>
-                  </w:rPr>
-                  <m:t>T</m:t>
-                </m:r>
-              </m:e>
-              <m:sub>
-                <m:r>
-                  <w:rPr>
-                    <w:rFonts w:ascii="Cambria Math" w:hAnsi="Cambria Math"/>
-                  </w:rPr>
-                  <m:t>H</m:t>
-                </m:r>
-              </m:sub>
-            </m:sSub>
-            <m:r>
-              <w:rPr>
-                <w:rFonts w:ascii="Cambria Math" w:hAnsi="Cambria Math"/>
-              </w:rPr>
-              <m:t>∈P</m:t>
-            </m:r>
-          </m:e>
-        </m:d>
-        <m:r>
-          <w:rPr>
-            <w:rFonts w:ascii="Cambria Math" w:hAnsi="Cambria Math"/>
-          </w:rPr>
-          <m:t>⇒</m:t>
-        </m:r>
-      </m:oMath>
-      <w:r>
-        <w:t xml:space="preserve">(SAT has a </w:t>
-      </w:r>
-      <m:oMath>
-        <m:sSup>
-          <m:sSupPr>
-            <m:ctrlPr>
-              <w:rPr>
-                <w:rFonts w:ascii="Cambria Math" w:hAnsi="Cambria Math"/>
-                <w:i/>
-              </w:rPr>
-            </m:ctrlPr>
-          </m:sSupPr>
-          <m:e>
-            <m:r>
-              <w:rPr>
-                <w:rFonts w:ascii="Cambria Math" w:hAnsi="Cambria Math"/>
-              </w:rPr>
-              <m:t>2</m:t>
-            </m:r>
-          </m:e>
-          <m:sup>
-            <m:r>
-              <w:rPr>
-                <w:rFonts w:ascii="Cambria Math" w:hAnsi="Cambria Math"/>
-              </w:rPr>
-              <m:t>o</m:t>
-            </m:r>
-            <m:d>
-              <m:dPr>
-                <m:ctrlPr>
-                  <w:rPr>
-                    <w:rFonts w:ascii="Cambria Math" w:hAnsi="Cambria Math"/>
-                    <w:i/>
-                  </w:rPr>
-                </m:ctrlPr>
-              </m:dPr>
-              <m:e>
-                <m:r>
-                  <w:rPr>
-                    <w:rFonts w:ascii="Cambria Math" w:hAnsi="Cambria Math"/>
-                  </w:rPr>
-                  <m:t>n</m:t>
-                </m:r>
-              </m:e>
-            </m:d>
-          </m:sup>
-        </m:sSup>
-      </m:oMath>
-      <w:r>
-        <w:t xml:space="preserve">   algorithm)</w:t>
-      </w:r>
-    </w:p>
-    <w:p>
-      <w:pPr>
-        <w:pStyle w:val="ListParagraph"/>
-      </w:pPr>
-      <w:r>
-        <w:lastRenderedPageBreak/>
-        <w:t>Proof:</w:t>
-      </w:r>
-    </w:p>
-    <w:p>
-      <w:pPr>
-        <w:pStyle w:val="ListParagraph"/>
-      </w:pPr>
-    </w:p>
-    <w:p>
-      <w:pPr>
-        <w:pStyle w:val="ListParagraph"/>
-      </w:pPr>
-      <w:r>
         <w:t xml:space="preserve">Claim 2: </w:t>
       </w:r>
       <m:oMath>
@@ -4961,8 +6010,6 @@
       <w:r>
         <w:t>then</w:t>
       </w:r>
-      <w:bookmarkStart w:id="0" w:name="_GoBack"/>
-      <w:bookmarkEnd w:id="0"/>
       <w:r>
         <w:t xml:space="preserve"> no NP-complete problem has a </w:t>
       </w:r>
@@ -5165,7 +6212,7 @@
     </w:p>
     <w:sectPr>
       <w:pgSz w:w="12240" w:h="15840"/>
-      <w:pgMar w:top="1440" w:right="1440" w:bottom="1440" w:left="1440" w:header="720" w:footer="720" w:gutter="0"/>
+      <w:pgMar w:top="1440" w:right="1080" w:bottom="1440" w:left="1080" w:header="720" w:footer="720" w:gutter="0"/>
       <w:cols w:space="720"/>
       <w:docGrid w:linePitch="360"/>
     </w:sectPr>

</xml_diff>